<commit_message>
wrote styles with CSS (stole colour scheme, he-he)
</commit_message>
<xml_diff>
--- a/web_program_1.docx
+++ b/web_program_1.docx
@@ -91,7 +91,6 @@
                 <w:szCs w:val="28"/>
               </w:rPr>
             </w:pPr>
-            <w:proofErr w:type="spellStart"/>
             <w:r>
               <w:rPr>
                 <w:rFonts w:ascii="Times New Roman" w:hAnsi="Times New Roman"/>
@@ -101,7 +100,6 @@
               </w:rPr>
               <w:t>ФПИиКТ</w:t>
             </w:r>
-            <w:proofErr w:type="spellEnd"/>
             <w:r>
               <w:rPr>
                 <w:rFonts w:ascii="Times New Roman" w:hAnsi="Times New Roman"/>
@@ -235,7 +233,6 @@
               </w:rPr>
               <w:t xml:space="preserve">по </w:t>
             </w:r>
-            <w:proofErr w:type="spellStart"/>
             <w:r>
               <w:rPr>
                 <w:rFonts w:ascii="Times New Roman" w:hAnsi="Times New Roman"/>
@@ -255,7 +252,6 @@
               </w:rPr>
               <w:t>ю</w:t>
             </w:r>
-            <w:proofErr w:type="spellEnd"/>
           </w:p>
         </w:tc>
       </w:tr>
@@ -319,39 +315,8 @@
                 <w:sz w:val="24"/>
                 <w:szCs w:val="24"/>
               </w:rPr>
-              <w:t xml:space="preserve">: </w:t>
+              <w:t>: Ханнанов Ленар</w:t>
             </w:r>
-            <w:proofErr w:type="spellStart"/>
-            <w:r>
-              <w:rPr>
-                <w:rFonts w:ascii="Times New Roman" w:hAnsi="Times New Roman"/>
-                <w:color w:val="1A1A1A" w:themeColor="background1" w:themeShade="1A"/>
-                <w:sz w:val="24"/>
-                <w:szCs w:val="24"/>
-              </w:rPr>
-              <w:t>Ханнанов</w:t>
-            </w:r>
-            <w:proofErr w:type="spellEnd"/>
-            <w:r>
-              <w:rPr>
-                <w:rFonts w:ascii="Times New Roman" w:hAnsi="Times New Roman"/>
-                <w:color w:val="1A1A1A" w:themeColor="background1" w:themeShade="1A"/>
-                <w:sz w:val="24"/>
-                <w:szCs w:val="24"/>
-              </w:rPr>
-              <w:t xml:space="preserve"> </w:t>
-            </w:r>
-            <w:proofErr w:type="spellStart"/>
-            <w:r>
-              <w:rPr>
-                <w:rFonts w:ascii="Times New Roman" w:hAnsi="Times New Roman"/>
-                <w:color w:val="1A1A1A" w:themeColor="background1" w:themeShade="1A"/>
-                <w:sz w:val="24"/>
-                <w:szCs w:val="24"/>
-              </w:rPr>
-              <w:t>Ленар</w:t>
-            </w:r>
-            <w:proofErr w:type="spellEnd"/>
           </w:p>
           <w:p>
             <w:pPr>
@@ -438,7 +403,6 @@
               </w:rPr>
               <w:t xml:space="preserve">реподаватель: </w:t>
             </w:r>
-            <w:proofErr w:type="spellStart"/>
             <w:r>
               <w:rPr>
                 <w:rFonts w:ascii="Times New Roman" w:hAnsi="Times New Roman"/>
@@ -446,17 +410,7 @@
                 <w:sz w:val="24"/>
                 <w:szCs w:val="24"/>
               </w:rPr>
-              <w:t>Цопа</w:t>
-            </w:r>
-            <w:proofErr w:type="spellEnd"/>
-            <w:r>
-              <w:rPr>
-                <w:rFonts w:ascii="Times New Roman" w:hAnsi="Times New Roman"/>
-                <w:color w:val="1A1A1A" w:themeColor="background1" w:themeShade="1A"/>
-                <w:sz w:val="24"/>
-                <w:szCs w:val="24"/>
-              </w:rPr>
-              <w:t xml:space="preserve"> Евгений Алексеевич</w:t>
+              <w:t>Цопа Евгений Алексеевич</w:t>
             </w:r>
           </w:p>
           <w:p>
@@ -499,7 +453,6 @@
                 <w:szCs w:val="24"/>
               </w:rPr>
             </w:pPr>
-            <w:proofErr w:type="spellStart"/>
             <w:r>
               <w:rPr>
                 <w:rFonts w:ascii="Times New Roman" w:hAnsi="Times New Roman"/>
@@ -507,35 +460,7 @@
                 <w:sz w:val="24"/>
                 <w:szCs w:val="24"/>
               </w:rPr>
-              <w:t>Пашнин</w:t>
-            </w:r>
-            <w:proofErr w:type="spellEnd"/>
-            <w:r>
-              <w:rPr>
-                <w:rFonts w:ascii="Times New Roman" w:hAnsi="Times New Roman"/>
-                <w:color w:val="1A1A1A" w:themeColor="background1" w:themeShade="1A"/>
-                <w:sz w:val="24"/>
-                <w:szCs w:val="24"/>
-              </w:rPr>
-              <w:t xml:space="preserve"> Александр Д</w:t>
-            </w:r>
-            <w:r>
-              <w:rPr>
-                <w:rFonts w:ascii="Times New Roman" w:hAnsi="Times New Roman"/>
-                <w:color w:val="1A1A1A" w:themeColor="background1" w:themeShade="1A"/>
-                <w:sz w:val="24"/>
-                <w:szCs w:val="24"/>
-              </w:rPr>
-              <w:t>е</w:t>
-            </w:r>
-            <w:r>
-              <w:rPr>
-                <w:rFonts w:ascii="Times New Roman" w:hAnsi="Times New Roman"/>
-                <w:color w:val="1A1A1A" w:themeColor="background1" w:themeShade="1A"/>
-                <w:sz w:val="24"/>
-                <w:szCs w:val="24"/>
-              </w:rPr>
-              <w:t>нисович</w:t>
+              <w:t>Пашнин Александр Денисович</w:t>
             </w:r>
           </w:p>
         </w:tc>
@@ -651,43 +576,13 @@
         <w:pStyle w:val="cpbplaintext"/>
       </w:pPr>
       <w:r>
-        <w:t xml:space="preserve">Разработать </w:t>
-      </w:r>
-      <w:proofErr w:type="spellStart"/>
-      <w:r>
-        <w:t>PHP-скрипт</w:t>
-      </w:r>
-      <w:proofErr w:type="spellEnd"/>
-      <w:r>
-        <w:t xml:space="preserve">, </w:t>
-      </w:r>
-      <w:proofErr w:type="gramStart"/>
-      <w:r>
-        <w:t>определяющий</w:t>
-      </w:r>
-      <w:proofErr w:type="gramEnd"/>
-      <w:r>
-        <w:t xml:space="preserve"> попадание точки на координатной плоскости в заданную о</w:t>
+        <w:t>Разработать PHP-скрипт, определяющий попадание точки на координатной плоскости в заданную о</w:t>
       </w:r>
       <w:r>
         <w:t>б</w:t>
       </w:r>
       <w:r>
-        <w:t xml:space="preserve">ласть, и создать HTML-страницу, которая формирует данные для отправки их на обработку этому </w:t>
-      </w:r>
-      <w:proofErr w:type="spellStart"/>
-      <w:r>
-        <w:t>скри</w:t>
-      </w:r>
-      <w:r>
-        <w:t>п</w:t>
-      </w:r>
-      <w:r>
-        <w:t>ту</w:t>
-      </w:r>
-      <w:proofErr w:type="spellEnd"/>
-      <w:r>
-        <w:t>.</w:t>
+        <w:t>ласть, и создать HTML-страницу, которая формирует данные для отправки их на обработку этому скрипту.</w:t>
       </w:r>
     </w:p>
     <w:p>
@@ -695,80 +590,27 @@
         <w:pStyle w:val="cpbplaintext"/>
       </w:pPr>
       <w:r>
-        <w:t xml:space="preserve">Параметр R и координаты точки должны передаваться </w:t>
-      </w:r>
-      <w:proofErr w:type="spellStart"/>
-      <w:r>
-        <w:t>скрипту</w:t>
-      </w:r>
-      <w:proofErr w:type="spellEnd"/>
-      <w:r>
-        <w:t xml:space="preserve"> посредством HTTP-запроса. </w:t>
-      </w:r>
-      <w:proofErr w:type="spellStart"/>
-      <w:r>
-        <w:t>Скрипт</w:t>
-      </w:r>
-      <w:proofErr w:type="spellEnd"/>
-      <w:r>
-        <w:t xml:space="preserve"> до</w:t>
+        <w:t>Параметр R и координаты точки должны передаваться скрипту посредством HTTP-запроса. Скрипт до</w:t>
       </w:r>
       <w:r>
         <w:t>л</w:t>
       </w:r>
       <w:r>
-        <w:t xml:space="preserve">жен выполнять </w:t>
-      </w:r>
-      <w:proofErr w:type="spellStart"/>
-      <w:r>
-        <w:t>валидацию</w:t>
-      </w:r>
-      <w:proofErr w:type="spellEnd"/>
-      <w:r>
-        <w:t xml:space="preserve"> данных и возвращать HTML-страницу с таблицей, содержащей полученные пар</w:t>
+        <w:t>жен выполнять валидацию данных и возвращать HTML-страницу с таблицей, содержащей полученные пар</w:t>
       </w:r>
       <w:r>
         <w:t>а</w:t>
       </w:r>
       <w:r>
-        <w:t>метры и результат вычислений - факт попадания или неп</w:t>
-      </w:r>
-      <w:r>
-        <w:t>о</w:t>
-      </w:r>
-      <w:r>
-        <w:t>падания точки в область. Предыдущие результаты должны сохраняться между запросами и отображаться в та</w:t>
-      </w:r>
-      <w:r>
-        <w:t>б</w:t>
-      </w:r>
-      <w:r>
-        <w:t>лице.</w:t>
+        <w:t>метры и результат вычислений - факт попадания или непопадания точки в область. Предыдущие результаты должны сохраняться между запросами и отображаться в таблице.</w:t>
       </w:r>
     </w:p>
     <w:p>
       <w:pPr>
         <w:pStyle w:val="cpbplaintext"/>
-        <w:rPr>
-          <w:lang w:val="en-US"/>
-        </w:rPr>
-      </w:pPr>
-      <w:r>
-        <w:t>Кроме того, ответ должен содержать данные о т</w:t>
-      </w:r>
-      <w:r>
-        <w:t>е</w:t>
-      </w:r>
-      <w:r>
-        <w:t xml:space="preserve">кущем времени и времени работы </w:t>
-      </w:r>
-      <w:proofErr w:type="spellStart"/>
-      <w:r>
-        <w:t>скрипта</w:t>
-      </w:r>
-      <w:proofErr w:type="spellEnd"/>
-      <w:r>
-        <w:t>.</w:t>
+      </w:pPr>
+      <w:r>
+        <w:t>Кроме того, ответ должен содержать данные о текущем времени и времени работы скрипта.</w:t>
       </w:r>
     </w:p>
     <w:p>
@@ -809,25 +651,7 @@
           <w:color w:val="auto"/>
           <w:sz w:val="22"/>
         </w:rPr>
-        <w:t>Для расположения текстовых и графических элементов необходимо использовать табличную ве</w:t>
-      </w:r>
-      <w:r>
-        <w:rPr>
-          <w:rFonts w:ascii="Times New Roman" w:hAnsi="Times New Roman" w:cs="Times New Roman"/>
-          <w:b w:val="0"/>
-          <w:color w:val="auto"/>
-          <w:sz w:val="22"/>
-        </w:rPr>
-        <w:t>р</w:t>
-      </w:r>
-      <w:r>
-        <w:rPr>
-          <w:rFonts w:ascii="Times New Roman" w:hAnsi="Times New Roman" w:cs="Times New Roman"/>
-          <w:b w:val="0"/>
-          <w:color w:val="auto"/>
-          <w:sz w:val="22"/>
-        </w:rPr>
-        <w:t>стку.</w:t>
+        <w:t>Для расположения текстовых и графических элементов необходимо использовать табличную верстку.</w:t>
       </w:r>
     </w:p>
     <w:p>
@@ -917,65 +741,7 @@
           <w:color w:val="auto"/>
           <w:sz w:val="22"/>
         </w:rPr>
-        <w:t xml:space="preserve">ров классов, селекторов </w:t>
-      </w:r>
-      <w:proofErr w:type="spellStart"/>
-      <w:r>
-        <w:rPr>
-          <w:rFonts w:ascii="Times New Roman" w:hAnsi="Times New Roman" w:cs="Times New Roman"/>
-          <w:b w:val="0"/>
-          <w:color w:val="auto"/>
-          <w:sz w:val="22"/>
-        </w:rPr>
-        <w:t>псевдоэлементов</w:t>
-      </w:r>
-      <w:proofErr w:type="spellEnd"/>
-      <w:r>
-        <w:rPr>
-          <w:rFonts w:ascii="Times New Roman" w:hAnsi="Times New Roman" w:cs="Times New Roman"/>
-          <w:b w:val="0"/>
-          <w:color w:val="auto"/>
-          <w:sz w:val="22"/>
-        </w:rPr>
-        <w:t xml:space="preserve">, селекторов </w:t>
-      </w:r>
-      <w:proofErr w:type="gramStart"/>
-      <w:r>
-        <w:rPr>
-          <w:rFonts w:ascii="Times New Roman" w:hAnsi="Times New Roman" w:cs="Times New Roman"/>
-          <w:b w:val="0"/>
-          <w:color w:val="auto"/>
-          <w:sz w:val="22"/>
-        </w:rPr>
-        <w:t>потомств</w:t>
-      </w:r>
-      <w:proofErr w:type="gramEnd"/>
-      <w:r>
-        <w:rPr>
-          <w:rFonts w:ascii="Times New Roman" w:hAnsi="Times New Roman" w:cs="Times New Roman"/>
-          <w:b w:val="0"/>
-          <w:color w:val="auto"/>
-          <w:sz w:val="22"/>
-        </w:rPr>
-        <w:t xml:space="preserve"> а также такие свойства стилей CSS, как наследование и каскадиров</w:t>
-      </w:r>
-      <w:r>
-        <w:rPr>
-          <w:rFonts w:ascii="Times New Roman" w:hAnsi="Times New Roman" w:cs="Times New Roman"/>
-          <w:b w:val="0"/>
-          <w:color w:val="auto"/>
-          <w:sz w:val="22"/>
-        </w:rPr>
-        <w:t>а</w:t>
-      </w:r>
-      <w:r>
-        <w:rPr>
-          <w:rFonts w:ascii="Times New Roman" w:hAnsi="Times New Roman" w:cs="Times New Roman"/>
-          <w:b w:val="0"/>
-          <w:color w:val="auto"/>
-          <w:sz w:val="22"/>
-        </w:rPr>
-        <w:t>ние.</w:t>
+        <w:t>ров классов, селекторов псевдоэлементов, селекторов потомств а также такие свойства стилей CSS, как наследование и каскадирование.</w:t>
       </w:r>
     </w:p>
     <w:p>
@@ -999,65 +765,7 @@
           <w:color w:val="auto"/>
           <w:sz w:val="22"/>
         </w:rPr>
-        <w:t xml:space="preserve">HTML-страница должна иметь "шапку", содержащую ФИО студента, номер группы и </w:t>
-      </w:r>
-      <w:proofErr w:type="spellStart"/>
-      <w:r>
-        <w:rPr>
-          <w:rFonts w:ascii="Times New Roman" w:hAnsi="Times New Roman" w:cs="Times New Roman"/>
-          <w:b w:val="0"/>
-          <w:color w:val="auto"/>
-          <w:sz w:val="22"/>
-        </w:rPr>
-        <w:t>новер</w:t>
-      </w:r>
-      <w:proofErr w:type="spellEnd"/>
-      <w:r>
-        <w:rPr>
-          <w:rFonts w:ascii="Times New Roman" w:hAnsi="Times New Roman" w:cs="Times New Roman"/>
-          <w:b w:val="0"/>
-          <w:color w:val="auto"/>
-          <w:sz w:val="22"/>
-        </w:rPr>
-        <w:t xml:space="preserve"> вар</w:t>
-      </w:r>
-      <w:r>
-        <w:rPr>
-          <w:rFonts w:ascii="Times New Roman" w:hAnsi="Times New Roman" w:cs="Times New Roman"/>
-          <w:b w:val="0"/>
-          <w:color w:val="auto"/>
-          <w:sz w:val="22"/>
-        </w:rPr>
-        <w:t>и</w:t>
-      </w:r>
-      <w:r>
-        <w:rPr>
-          <w:rFonts w:ascii="Times New Roman" w:hAnsi="Times New Roman" w:cs="Times New Roman"/>
-          <w:b w:val="0"/>
-          <w:color w:val="auto"/>
-          <w:sz w:val="22"/>
-        </w:rPr>
-        <w:t>анта. При оформлении шапки необходимо явным образом задать шрифт (</w:t>
-      </w:r>
-      <w:proofErr w:type="spellStart"/>
-      <w:r>
-        <w:rPr>
-          <w:rFonts w:ascii="Times New Roman" w:hAnsi="Times New Roman" w:cs="Times New Roman"/>
-          <w:b w:val="0"/>
-          <w:color w:val="auto"/>
-          <w:sz w:val="22"/>
-        </w:rPr>
-        <w:t>cursive</w:t>
-      </w:r>
-      <w:proofErr w:type="spellEnd"/>
-      <w:r>
-        <w:rPr>
-          <w:rFonts w:ascii="Times New Roman" w:hAnsi="Times New Roman" w:cs="Times New Roman"/>
-          <w:b w:val="0"/>
-          <w:color w:val="auto"/>
-          <w:sz w:val="22"/>
-        </w:rPr>
-        <w:t>), его цвет и размер в каска</w:t>
+        <w:t>HTML-страница должна иметь "шапку", содержащую ФИО студента, номер группы и новер варианта. При оформлении шапки необходимо явным образом задать шрифт (cursive), его цвет и размер в каска</w:t>
       </w:r>
       <w:r>
         <w:rPr>
@@ -1123,9 +831,8 @@
           <w:color w:val="auto"/>
           <w:sz w:val="22"/>
         </w:rPr>
-        <w:t xml:space="preserve">Страница должна содержать сценарий на языке </w:t>
-      </w:r>
-      <w:proofErr w:type="spellStart"/>
+        <w:t>Страница должна содержать сценарий на языке JavaScript, осуществляющий валидацию значений, вводимых пользователем в поля формы. Любые некорректные значения (например, буквы в координ</w:t>
+      </w:r>
       <w:r>
         <w:rPr>
           <w:rFonts w:ascii="Times New Roman" w:hAnsi="Times New Roman" w:cs="Times New Roman"/>
@@ -1133,9 +840,8 @@
           <w:color w:val="auto"/>
           <w:sz w:val="22"/>
         </w:rPr>
-        <w:t>JavaScript</w:t>
-      </w:r>
-      <w:proofErr w:type="spellEnd"/>
+        <w:t>а</w:t>
+      </w:r>
       <w:r>
         <w:rPr>
           <w:rFonts w:ascii="Times New Roman" w:hAnsi="Times New Roman" w:cs="Times New Roman"/>
@@ -1143,63 +849,7 @@
           <w:color w:val="auto"/>
           <w:sz w:val="22"/>
         </w:rPr>
-        <w:t xml:space="preserve">, осуществляющий </w:t>
-      </w:r>
-      <w:proofErr w:type="spellStart"/>
-      <w:r>
-        <w:rPr>
-          <w:rFonts w:ascii="Times New Roman" w:hAnsi="Times New Roman" w:cs="Times New Roman"/>
-          <w:b w:val="0"/>
-          <w:color w:val="auto"/>
-          <w:sz w:val="22"/>
-        </w:rPr>
-        <w:t>валидацию</w:t>
-      </w:r>
-      <w:proofErr w:type="spellEnd"/>
-      <w:r>
-        <w:rPr>
-          <w:rFonts w:ascii="Times New Roman" w:hAnsi="Times New Roman" w:cs="Times New Roman"/>
-          <w:b w:val="0"/>
-          <w:color w:val="auto"/>
-          <w:sz w:val="22"/>
-        </w:rPr>
-        <w:t xml:space="preserve"> значений, вводимых пользователем в поля формы. Любые некорректные значения (например, буквы в координ</w:t>
-      </w:r>
-      <w:r>
-        <w:rPr>
-          <w:rFonts w:ascii="Times New Roman" w:hAnsi="Times New Roman" w:cs="Times New Roman"/>
-          <w:b w:val="0"/>
-          <w:color w:val="auto"/>
-          <w:sz w:val="22"/>
-        </w:rPr>
-        <w:t>а</w:t>
-      </w:r>
-      <w:r>
-        <w:rPr>
-          <w:rFonts w:ascii="Times New Roman" w:hAnsi="Times New Roman" w:cs="Times New Roman"/>
-          <w:b w:val="0"/>
-          <w:color w:val="auto"/>
-          <w:sz w:val="22"/>
-        </w:rPr>
-        <w:t>тах точки или отрицательный радиус) должны блокироват</w:t>
-      </w:r>
-      <w:r>
-        <w:rPr>
-          <w:rFonts w:ascii="Times New Roman" w:hAnsi="Times New Roman" w:cs="Times New Roman"/>
-          <w:b w:val="0"/>
-          <w:color w:val="auto"/>
-          <w:sz w:val="22"/>
-        </w:rPr>
-        <w:t>ь</w:t>
-      </w:r>
-      <w:r>
-        <w:rPr>
-          <w:rFonts w:ascii="Times New Roman" w:hAnsi="Times New Roman" w:cs="Times New Roman"/>
-          <w:b w:val="0"/>
-          <w:color w:val="auto"/>
-          <w:sz w:val="22"/>
-        </w:rPr>
-        <w:t>ся.</w:t>
+        <w:t>тах точки или отрицательный радиус) должны блокироваться.</w:t>
       </w:r>
     </w:p>
     <w:p>
@@ -1221,24 +871,14 @@
         <w:pStyle w:val="cpbplaintext"/>
       </w:pPr>
       <w:r>
-        <w:t xml:space="preserve">Исходный код доступен в </w:t>
-      </w:r>
-      <w:proofErr w:type="spellStart"/>
-      <w:r>
-        <w:t>репозитории</w:t>
-      </w:r>
-      <w:proofErr w:type="spellEnd"/>
-      <w:r>
-        <w:t xml:space="preserve"> </w:t>
-      </w:r>
-      <w:proofErr w:type="spellStart"/>
+        <w:t xml:space="preserve">Исходный код доступен в репозитории </w:t>
+      </w:r>
       <w:r>
         <w:rPr>
           <w:b/>
         </w:rPr>
         <w:t>php_practice</w:t>
       </w:r>
-      <w:proofErr w:type="spellEnd"/>
       <w:r>
         <w:t xml:space="preserve"> </w:t>
       </w:r>
@@ -1277,7 +917,10 @@
         <w:t>ы</w:t>
       </w:r>
       <w:r>
-        <w:t xml:space="preserve"> работы программы</w:t>
+        <w:t xml:space="preserve"> работы </w:t>
+      </w:r>
+      <w:r>
+        <w:t>скрипта</w:t>
       </w:r>
       <w:r>
         <w:t>:</w:t>
@@ -1285,27 +928,302 @@
     </w:p>
     <w:p>
       <w:pPr>
-        <w:pStyle w:val="cpbheading2"/>
-      </w:pPr>
-      <w:r>
-        <w:t>Вывод</w:t>
+        <w:pStyle w:val="cpbplaintext"/>
+      </w:pPr>
+      <w:r>
+        <w:t xml:space="preserve">Опробовать разработанный  скрипт можно перейдя по ссылке с номером </w:t>
+      </w:r>
+      <w:r>
+        <w:t>ИСУ (</w:t>
       </w:r>
       <w:r>
         <w:rPr>
           <w:lang w:val="en-US"/>
         </w:rPr>
+        <w:t>s</w:t>
+      </w:r>
+      <w:r>
+        <w:t>284733)</w:t>
+      </w:r>
+      <w:r>
         <w:t>:</w:t>
       </w:r>
     </w:p>
     <w:p>
       <w:pPr>
         <w:pStyle w:val="cpbplaintext"/>
-        <w:rPr>
+        <w:jc w:val="center"/>
+        <w:rPr>
+          <w:color w:val="0070C0"/>
+          <w:u w:val="single"/>
+        </w:rPr>
+      </w:pPr>
+      <w:r>
+        <w:rPr>
+          <w:color w:val="0070C0"/>
+          <w:u w:val="single"/>
           <w:lang w:val="en-US"/>
         </w:rPr>
+        <w:t>http</w:t>
+      </w:r>
+      <w:r>
+        <w:rPr>
+          <w:color w:val="0070C0"/>
+          <w:u w:val="single"/>
+        </w:rPr>
+        <w:t>://</w:t>
+      </w:r>
+      <w:r>
+        <w:rPr>
+          <w:color w:val="0070C0"/>
+          <w:u w:val="single"/>
+          <w:lang w:val="en-US"/>
+        </w:rPr>
+        <w:t>se</w:t>
+      </w:r>
+      <w:r>
+        <w:rPr>
+          <w:color w:val="0070C0"/>
+          <w:u w:val="single"/>
+        </w:rPr>
+        <w:t>.</w:t>
+      </w:r>
+      <w:r>
+        <w:rPr>
+          <w:color w:val="0070C0"/>
+          <w:u w:val="single"/>
+          <w:lang w:val="en-US"/>
+        </w:rPr>
+        <w:t>ifmo</w:t>
+      </w:r>
+      <w:r>
+        <w:rPr>
+          <w:color w:val="0070C0"/>
+          <w:u w:val="single"/>
+        </w:rPr>
+        <w:t>.</w:t>
+      </w:r>
+      <w:r>
+        <w:rPr>
+          <w:color w:val="0070C0"/>
+          <w:u w:val="single"/>
+          <w:lang w:val="en-US"/>
+        </w:rPr>
+        <w:t>ru</w:t>
+      </w:r>
+      <w:r>
+        <w:rPr>
+          <w:color w:val="0070C0"/>
+          <w:u w:val="single"/>
+        </w:rPr>
+        <w:t>/~</w:t>
+      </w:r>
+      <w:r>
+        <w:rPr>
+          <w:color w:val="0070C0"/>
+          <w:u w:val="single"/>
+          <w:lang w:val="en-US"/>
+        </w:rPr>
+        <w:t>s</w:t>
+      </w:r>
+      <w:r>
+        <w:rPr>
+          <w:color w:val="0070C0"/>
+          <w:u w:val="single"/>
+        </w:rPr>
+        <w:t>284733/</w:t>
+      </w:r>
+      <w:r>
+        <w:rPr>
+          <w:color w:val="0070C0"/>
+          <w:u w:val="single"/>
+          <w:lang w:val="en-US"/>
+        </w:rPr>
+        <w:t>php</w:t>
+      </w:r>
+      <w:r>
+        <w:rPr>
+          <w:color w:val="0070C0"/>
+          <w:u w:val="single"/>
+        </w:rPr>
+        <w:t>_</w:t>
+      </w:r>
+      <w:r>
+        <w:rPr>
+          <w:color w:val="0070C0"/>
+          <w:u w:val="single"/>
+          <w:lang w:val="en-US"/>
+        </w:rPr>
+        <w:t>practice</w:t>
+      </w:r>
+    </w:p>
+    <w:p>
+      <w:pPr>
+        <w:pStyle w:val="cpbheading2"/>
+      </w:pPr>
+      <w:r>
+        <w:t>Вывод</w:t>
+      </w:r>
+      <w:r>
+        <w:rPr>
+          <w:lang w:val="en-US"/>
+        </w:rPr>
+        <w:t>:</w:t>
+      </w:r>
+    </w:p>
+    <w:p>
+      <w:pPr>
+        <w:pStyle w:val="cpbplaintext"/>
       </w:pPr>
       <w:r>
         <w:t>В ходе выполнения данной лабораторной работы</w:t>
+      </w:r>
+      <w:r>
+        <w:t xml:space="preserve"> я получил базовые сведения о работе протокола </w:t>
+      </w:r>
+      <w:r>
+        <w:rPr>
+          <w:lang w:val="en-US"/>
+        </w:rPr>
+        <w:t>HTTP</w:t>
+      </w:r>
+      <w:r>
+        <w:t xml:space="preserve">. </w:t>
+      </w:r>
+      <w:r>
+        <w:t xml:space="preserve">Смог, используя cookie и сессии, преодолеть stateless-принцип этого протокола. Увидел своими глазами: как выглядят ответы и запросы клиента и сервера, и какие </w:t>
+      </w:r>
+      <w:r>
+        <w:t xml:space="preserve">популярные </w:t>
+      </w:r>
+      <w:r>
+        <w:t>методы используются при отправке запр</w:t>
+      </w:r>
+      <w:r>
+        <w:t>о</w:t>
+      </w:r>
+      <w:r>
+        <w:t>сов на веб-сервер.</w:t>
+      </w:r>
+      <w:r>
+        <w:t xml:space="preserve"> Изучил основные теги и атрибуты языка HTML (так</w:t>
+      </w:r>
+      <w:r>
+        <w:t xml:space="preserve"> как</w:t>
+      </w:r>
+      <w:r>
+        <w:t xml:space="preserve"> все знать невозможно — их огро</w:t>
+      </w:r>
+      <w:r>
+        <w:t>м</w:t>
+      </w:r>
+      <w:r>
+        <w:t>ная куча). Раз</w:t>
+      </w:r>
+      <w:r>
+        <w:t>метил свою html-</w:t>
+      </w:r>
+      <w:r>
+        <w:t>страничку, следуя базовой архитектуре и намечая DOM таким, каким было бы удобно пользоваться в дальнейшем при написании скриптов на JavaScript и PHP.</w:t>
+      </w:r>
+      <w:r>
+        <w:t xml:space="preserve"> </w:t>
+      </w:r>
+      <w:r>
+        <w:t>Для придания свое страни</w:t>
+      </w:r>
+      <w:r>
+        <w:t>ч</w:t>
+      </w:r>
+      <w:r>
+        <w:t xml:space="preserve">ки уникальности был использован CSS (в HTML тоже можно, но разрабатывать </w:t>
+      </w:r>
+      <w:r>
+        <w:rPr>
+          <w:lang w:val="en-US"/>
+        </w:rPr>
+        <w:t>View</w:t>
+      </w:r>
+      <w:r>
+        <w:t xml:space="preserve"> </w:t>
+      </w:r>
+      <w:r>
+        <w:t>отдельно от</w:t>
+      </w:r>
+      <w:r>
+        <w:t xml:space="preserve"> </w:t>
+      </w:r>
+      <w:r>
+        <w:rPr>
+          <w:lang w:val="en-US"/>
+        </w:rPr>
+        <w:t>Model</w:t>
+      </w:r>
+      <w:r>
+        <w:t xml:space="preserve"> н</w:t>
+      </w:r>
+      <w:r>
+        <w:t>а</w:t>
+      </w:r>
+      <w:r>
+        <w:t>много легче).</w:t>
+      </w:r>
+      <w:r>
+        <w:t xml:space="preserve"> Дабы уберечь невнимательного пользователя от ввода некорректных значений в </w:t>
+      </w:r>
+      <w:r>
+        <w:t xml:space="preserve">текстовые поля </w:t>
+      </w:r>
+      <w:r>
+        <w:t>фор</w:t>
+      </w:r>
+      <w:r>
+        <w:t>мы</w:t>
+      </w:r>
+      <w:r>
+        <w:t xml:space="preserve"> или </w:t>
+      </w:r>
+      <w:r>
+        <w:t>посредством редактирования URL, были написаны скрипты, как</w:t>
+      </w:r>
+      <w:r>
+        <w:t xml:space="preserve"> </w:t>
+      </w:r>
+      <w:r>
+        <w:t>клиентский</w:t>
+      </w:r>
+      <w:r>
+        <w:t xml:space="preserve"> (JavaScript)</w:t>
+      </w:r>
+      <w:r>
+        <w:t>, так и серверный</w:t>
+      </w:r>
+      <w:r>
+        <w:t xml:space="preserve"> (</w:t>
+      </w:r>
+      <w:r>
+        <w:rPr>
+          <w:lang w:val="en-US"/>
+        </w:rPr>
+        <w:t>PHP</w:t>
+      </w:r>
+      <w:r>
+        <w:t>)</w:t>
+      </w:r>
+      <w:r>
+        <w:t>, осуществл</w:t>
+      </w:r>
+      <w:r>
+        <w:t>яющие валид</w:t>
+      </w:r>
+      <w:r>
+        <w:t>а</w:t>
+      </w:r>
+      <w:r>
+        <w:t xml:space="preserve">цию вводимых </w:t>
+      </w:r>
+      <w:r>
+        <w:t>данных.</w:t>
       </w:r>
     </w:p>
     <w:p>

</xml_diff>